<commit_message>
Ran code in notebook, generated files, updated report files.
</commit_message>
<xml_diff>
--- a/Final Report.docx
+++ b/Final Report.docx
@@ -215,19 +215,7 @@
         <w:rPr>
           <w:rFonts w:ascii="Times New Roman" w:hAnsi="Times New Roman" w:cs="Times New Roman"/>
         </w:rPr>
-        <w:t>This information was important in identifying the inactive users in the organization and filtering the outdated or redundant content later.</w:t>
-      </w:r>
-      <w:r>
-        <w:rPr>
-          <w:rFonts w:ascii="Times New Roman" w:hAnsi="Times New Roman" w:cs="Times New Roman"/>
-        </w:rPr>
-        <w:t xml:space="preserve"> </w:t>
-      </w:r>
-      <w:r>
-        <w:rPr>
-          <w:rFonts w:ascii="Times New Roman" w:hAnsi="Times New Roman" w:cs="Times New Roman"/>
-        </w:rPr>
-        <w:t>The tools used for data collection and management were:</w:t>
+        <w:t>This information was important in identifying the inactive users in the organization and filtering the outdated or redundant content later. The tools used for data collection and management were:</w:t>
       </w:r>
     </w:p>
     <w:p>
@@ -421,6 +409,113 @@
     </w:p>
     <w:p>
       <w:pPr>
+        <w:keepNext/>
+        <w:spacing w:after="120" w:line="240" w:lineRule="auto"/>
+        <w:rPr>
+          <w:rFonts w:ascii="Times New Roman" w:hAnsi="Times New Roman" w:cs="Times New Roman"/>
+        </w:rPr>
+      </w:pPr>
+      <w:r>
+        <w:rPr>
+          <w:rFonts w:ascii="Times New Roman" w:hAnsi="Times New Roman" w:cs="Times New Roman"/>
+          <w:noProof/>
+        </w:rPr>
+        <w:drawing>
+          <wp:inline distT="0" distB="0" distL="0" distR="0" wp14:anchorId="3D18AF25" wp14:editId="623DD8D7">
+            <wp:extent cx="5943600" cy="3343275"/>
+            <wp:effectExtent l="0" t="0" r="0" b="9525"/>
+            <wp:docPr id="1296206203" name="Graphic 1"/>
+            <wp:cNvGraphicFramePr>
+              <a:graphicFrameLocks xmlns:a="http://schemas.openxmlformats.org/drawingml/2006/main" noChangeAspect="1"/>
+            </wp:cNvGraphicFramePr>
+            <a:graphic xmlns:a="http://schemas.openxmlformats.org/drawingml/2006/main">
+              <a:graphicData uri="http://schemas.openxmlformats.org/drawingml/2006/picture">
+                <pic:pic xmlns:pic="http://schemas.openxmlformats.org/drawingml/2006/picture">
+                  <pic:nvPicPr>
+                    <pic:cNvPr id="1296206203" name=""/>
+                    <pic:cNvPicPr/>
+                  </pic:nvPicPr>
+                  <pic:blipFill>
+                    <a:blip r:embed="rId7">
+                      <a:extLst>
+                        <a:ext uri="{96DAC541-7B7A-43D3-8B79-37D633B846F1}">
+                          <asvg:svgBlip xmlns:asvg="http://schemas.microsoft.com/office/drawing/2016/SVG/main" r:embed="rId8"/>
+                        </a:ext>
+                      </a:extLst>
+                    </a:blip>
+                    <a:stretch>
+                      <a:fillRect/>
+                    </a:stretch>
+                  </pic:blipFill>
+                  <pic:spPr>
+                    <a:xfrm>
+                      <a:off x="0" y="0"/>
+                      <a:ext cx="5943600" cy="3343275"/>
+                    </a:xfrm>
+                    <a:prstGeom prst="rect">
+                      <a:avLst/>
+                    </a:prstGeom>
+                  </pic:spPr>
+                </pic:pic>
+              </a:graphicData>
+            </a:graphic>
+          </wp:inline>
+        </w:drawing>
+      </w:r>
+    </w:p>
+    <w:p>
+      <w:pPr>
+        <w:pStyle w:val="Caption"/>
+        <w:rPr>
+          <w:rFonts w:ascii="Times New Roman" w:hAnsi="Times New Roman" w:cs="Times New Roman"/>
+        </w:rPr>
+      </w:pPr>
+      <w:r>
+        <w:rPr>
+          <w:rFonts w:ascii="Times New Roman" w:hAnsi="Times New Roman" w:cs="Times New Roman"/>
+        </w:rPr>
+        <w:t xml:space="preserve">Figure </w:t>
+      </w:r>
+      <w:r>
+        <w:rPr>
+          <w:rFonts w:ascii="Times New Roman" w:hAnsi="Times New Roman" w:cs="Times New Roman"/>
+        </w:rPr>
+        <w:fldChar w:fldCharType="begin"/>
+      </w:r>
+      <w:r>
+        <w:rPr>
+          <w:rFonts w:ascii="Times New Roman" w:hAnsi="Times New Roman" w:cs="Times New Roman"/>
+        </w:rPr>
+        <w:instrText xml:space="preserve"> SEQ Figure \* ARABIC </w:instrText>
+      </w:r>
+      <w:r>
+        <w:rPr>
+          <w:rFonts w:ascii="Times New Roman" w:hAnsi="Times New Roman" w:cs="Times New Roman"/>
+        </w:rPr>
+        <w:fldChar w:fldCharType="separate"/>
+      </w:r>
+      <w:r>
+        <w:rPr>
+          <w:rFonts w:ascii="Times New Roman" w:hAnsi="Times New Roman" w:cs="Times New Roman"/>
+          <w:noProof/>
+        </w:rPr>
+        <w:t>1</w:t>
+      </w:r>
+      <w:r>
+        <w:rPr>
+          <w:rFonts w:ascii="Times New Roman" w:hAnsi="Times New Roman" w:cs="Times New Roman"/>
+        </w:rPr>
+        <w:fldChar w:fldCharType="end"/>
+      </w:r>
+      <w:r>
+        <w:rPr>
+          <w:rFonts w:ascii="Times New Roman" w:hAnsi="Times New Roman" w:cs="Times New Roman"/>
+        </w:rPr>
+        <w:t xml:space="preserve"> - Flowchart for Project</w:t>
+      </w:r>
+    </w:p>
+    <w:p>
+      <w:pPr>
         <w:spacing w:after="120" w:line="240" w:lineRule="auto"/>
         <w:rPr>
           <w:rFonts w:ascii="Times New Roman" w:hAnsi="Times New Roman" w:cs="Times New Roman"/>
@@ -698,6 +793,7 @@
         <w:rPr>
           <w:rFonts w:ascii="Times New Roman" w:hAnsi="Times New Roman" w:cs="Times New Roman"/>
         </w:rPr>
+        <w:lastRenderedPageBreak/>
         <w:t xml:space="preserve">The </w:t>
       </w:r>
       <w:proofErr w:type="spellStart"/>
@@ -921,7 +1017,6 @@
         <w:rPr>
           <w:rFonts w:ascii="Times New Roman" w:hAnsi="Times New Roman" w:cs="Times New Roman"/>
         </w:rPr>
-        <w:lastRenderedPageBreak/>
         <w:t>Because of constraints, the project did not remove any content. Instead, the script generated a detailed report of potentially removable content for review.</w:t>
       </w:r>
     </w:p>
@@ -997,9 +1092,285 @@
       </w:pPr>
       <w:r>
         <w:rPr>
-          <w:rFonts w:ascii="Times New Roman" w:hAnsi="Times New Roman" w:cs="Times New Roman"/>
-        </w:rPr>
-        <w:t>The script identified 280 inactive users.</w:t>
+          <w:noProof/>
+        </w:rPr>
+        <mc:AlternateContent>
+          <mc:Choice Requires="wps">
+            <w:drawing>
+              <wp:anchor distT="0" distB="0" distL="114300" distR="114300" simplePos="0" relativeHeight="251660288" behindDoc="1" locked="0" layoutInCell="1" allowOverlap="1" wp14:anchorId="4DD94D56" wp14:editId="3E97E778">
+                <wp:simplePos x="0" y="0"/>
+                <wp:positionH relativeFrom="column">
+                  <wp:posOffset>0</wp:posOffset>
+                </wp:positionH>
+                <wp:positionV relativeFrom="paragraph">
+                  <wp:posOffset>2790825</wp:posOffset>
+                </wp:positionV>
+                <wp:extent cx="2091055" cy="635"/>
+                <wp:effectExtent l="0" t="0" r="0" b="0"/>
+                <wp:wrapTight wrapText="bothSides">
+                  <wp:wrapPolygon edited="0">
+                    <wp:start x="0" y="0"/>
+                    <wp:lineTo x="0" y="21600"/>
+                    <wp:lineTo x="21600" y="21600"/>
+                    <wp:lineTo x="21600" y="0"/>
+                  </wp:wrapPolygon>
+                </wp:wrapTight>
+                <wp:docPr id="1272869280" name="Text Box 1"/>
+                <wp:cNvGraphicFramePr/>
+                <a:graphic xmlns:a="http://schemas.openxmlformats.org/drawingml/2006/main">
+                  <a:graphicData uri="http://schemas.microsoft.com/office/word/2010/wordprocessingShape">
+                    <wps:wsp>
+                      <wps:cNvSpPr txBox="1"/>
+                      <wps:spPr>
+                        <a:xfrm>
+                          <a:off x="0" y="0"/>
+                          <a:ext cx="2091055" cy="635"/>
+                        </a:xfrm>
+                        <a:prstGeom prst="rect">
+                          <a:avLst/>
+                        </a:prstGeom>
+                        <a:solidFill>
+                          <a:prstClr val="white"/>
+                        </a:solidFill>
+                        <a:ln>
+                          <a:noFill/>
+                        </a:ln>
+                      </wps:spPr>
+                      <wps:txbx>
+                        <w:txbxContent>
+                          <w:p>
+                            <w:pPr>
+                              <w:pStyle w:val="Caption"/>
+                              <w:rPr>
+                                <w:rFonts w:ascii="Times New Roman" w:hAnsi="Times New Roman" w:cs="Times New Roman"/>
+                                <w:sz w:val="28"/>
+                                <w:szCs w:val="28"/>
+                              </w:rPr>
+                            </w:pPr>
+                            <w:r>
+                              <w:rPr>
+                                <w:rFonts w:ascii="Times New Roman" w:hAnsi="Times New Roman" w:cs="Times New Roman"/>
+                              </w:rPr>
+                              <w:t xml:space="preserve">Figure </w:t>
+                            </w:r>
+                            <w:r>
+                              <w:rPr>
+                                <w:rFonts w:ascii="Times New Roman" w:hAnsi="Times New Roman" w:cs="Times New Roman"/>
+                              </w:rPr>
+                              <w:fldChar w:fldCharType="begin"/>
+                            </w:r>
+                            <w:r>
+                              <w:rPr>
+                                <w:rFonts w:ascii="Times New Roman" w:hAnsi="Times New Roman" w:cs="Times New Roman"/>
+                              </w:rPr>
+                              <w:instrText xml:space="preserve"> SEQ Figure \* ARABIC </w:instrText>
+                            </w:r>
+                            <w:r>
+                              <w:rPr>
+                                <w:rFonts w:ascii="Times New Roman" w:hAnsi="Times New Roman" w:cs="Times New Roman"/>
+                              </w:rPr>
+                              <w:fldChar w:fldCharType="separate"/>
+                            </w:r>
+                            <w:r>
+                              <w:rPr>
+                                <w:rFonts w:ascii="Times New Roman" w:hAnsi="Times New Roman" w:cs="Times New Roman"/>
+                                <w:noProof/>
+                              </w:rPr>
+                              <w:t>2</w:t>
+                            </w:r>
+                            <w:r>
+                              <w:rPr>
+                                <w:rFonts w:ascii="Times New Roman" w:hAnsi="Times New Roman" w:cs="Times New Roman"/>
+                              </w:rPr>
+                              <w:fldChar w:fldCharType="end"/>
+                            </w:r>
+                            <w:r>
+                              <w:rPr>
+                                <w:rFonts w:ascii="Times New Roman" w:hAnsi="Times New Roman" w:cs="Times New Roman"/>
+                              </w:rPr>
+                              <w:t xml:space="preserve"> - Screenshot of Report File</w:t>
+                            </w:r>
+                          </w:p>
+                        </w:txbxContent>
+                      </wps:txbx>
+                      <wps:bodyPr rot="0" spcFirstLastPara="0" vertOverflow="overflow" horzOverflow="overflow" vert="horz" wrap="square" lIns="0" tIns="0" rIns="0" bIns="0" numCol="1" spcCol="0" rtlCol="0" fromWordArt="0" anchor="t" anchorCtr="0" forceAA="0" compatLnSpc="1">
+                        <a:prstTxWarp prst="textNoShape">
+                          <a:avLst/>
+                        </a:prstTxWarp>
+                        <a:spAutoFit/>
+                      </wps:bodyPr>
+                    </wps:wsp>
+                  </a:graphicData>
+                </a:graphic>
+              </wp:anchor>
+            </w:drawing>
+          </mc:Choice>
+          <mc:Fallback>
+            <w:pict>
+              <v:shapetype w14:anchorId="4DD94D56" id="_x0000_t202" coordsize="21600,21600" o:spt="202" path="m,l,21600r21600,l21600,xe">
+                <v:stroke joinstyle="miter"/>
+                <v:path gradientshapeok="t" o:connecttype="rect"/>
+              </v:shapetype>
+              <v:shape id="Text Box 1" o:spid="_x0000_s1026" type="#_x0000_t202" style="position:absolute;left:0;text-align:left;margin-left:0;margin-top:219.75pt;width:164.65pt;height:.05pt;z-index:-251656192;visibility:visible;mso-wrap-style:square;mso-wrap-distance-left:9pt;mso-wrap-distance-top:0;mso-wrap-distance-right:9pt;mso-wrap-distance-bottom:0;mso-position-horizontal:absolute;mso-position-horizontal-relative:text;mso-position-vertical:absolute;mso-position-vertical-relative:text;v-text-anchor:top" o:gfxdata="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" stroked="f">
+                <v:textbox style="mso-fit-shape-to-text:t" inset="0,0,0,0">
+                  <w:txbxContent>
+                    <w:p>
+                      <w:pPr>
+                        <w:pStyle w:val="Caption"/>
+                        <w:rPr>
+                          <w:rFonts w:ascii="Times New Roman" w:hAnsi="Times New Roman" w:cs="Times New Roman"/>
+                          <w:sz w:val="28"/>
+                          <w:szCs w:val="28"/>
+                        </w:rPr>
+                      </w:pPr>
+                      <w:r>
+                        <w:rPr>
+                          <w:rFonts w:ascii="Times New Roman" w:hAnsi="Times New Roman" w:cs="Times New Roman"/>
+                        </w:rPr>
+                        <w:t xml:space="preserve">Figure </w:t>
+                      </w:r>
+                      <w:r>
+                        <w:rPr>
+                          <w:rFonts w:ascii="Times New Roman" w:hAnsi="Times New Roman" w:cs="Times New Roman"/>
+                        </w:rPr>
+                        <w:fldChar w:fldCharType="begin"/>
+                      </w:r>
+                      <w:r>
+                        <w:rPr>
+                          <w:rFonts w:ascii="Times New Roman" w:hAnsi="Times New Roman" w:cs="Times New Roman"/>
+                        </w:rPr>
+                        <w:instrText xml:space="preserve"> SEQ Figure \* ARABIC </w:instrText>
+                      </w:r>
+                      <w:r>
+                        <w:rPr>
+                          <w:rFonts w:ascii="Times New Roman" w:hAnsi="Times New Roman" w:cs="Times New Roman"/>
+                        </w:rPr>
+                        <w:fldChar w:fldCharType="separate"/>
+                      </w:r>
+                      <w:r>
+                        <w:rPr>
+                          <w:rFonts w:ascii="Times New Roman" w:hAnsi="Times New Roman" w:cs="Times New Roman"/>
+                          <w:noProof/>
+                        </w:rPr>
+                        <w:t>2</w:t>
+                      </w:r>
+                      <w:r>
+                        <w:rPr>
+                          <w:rFonts w:ascii="Times New Roman" w:hAnsi="Times New Roman" w:cs="Times New Roman"/>
+                        </w:rPr>
+                        <w:fldChar w:fldCharType="end"/>
+                      </w:r>
+                      <w:r>
+                        <w:rPr>
+                          <w:rFonts w:ascii="Times New Roman" w:hAnsi="Times New Roman" w:cs="Times New Roman"/>
+                        </w:rPr>
+                        <w:t xml:space="preserve"> - Screenshot of Report File</w:t>
+                      </w:r>
+                    </w:p>
+                  </w:txbxContent>
+                </v:textbox>
+                <w10:wrap type="tight"/>
+              </v:shape>
+            </w:pict>
+          </mc:Fallback>
+        </mc:AlternateContent>
+      </w:r>
+      <w:r>
+        <w:rPr>
+          <w:rFonts w:ascii="Times New Roman" w:hAnsi="Times New Roman" w:cs="Times New Roman"/>
+          <w:i/>
+          <w:iCs/>
+          <w:sz w:val="28"/>
+          <w:szCs w:val="28"/>
+        </w:rPr>
+        <w:drawing>
+          <wp:anchor distT="0" distB="0" distL="114300" distR="114300" simplePos="0" relativeHeight="251658240" behindDoc="1" locked="0" layoutInCell="1" allowOverlap="1" wp14:anchorId="60632DA1" wp14:editId="3234D6A0">
+            <wp:simplePos x="0" y="0"/>
+            <wp:positionH relativeFrom="margin">
+              <wp:posOffset>0</wp:posOffset>
+            </wp:positionH>
+            <wp:positionV relativeFrom="margin">
+              <wp:posOffset>5218706</wp:posOffset>
+            </wp:positionV>
+            <wp:extent cx="2091055" cy="2776220"/>
+            <wp:effectExtent l="0" t="0" r="4445" b="5080"/>
+            <wp:wrapTight wrapText="bothSides">
+              <wp:wrapPolygon edited="0">
+                <wp:start x="0" y="0"/>
+                <wp:lineTo x="0" y="21491"/>
+                <wp:lineTo x="21449" y="21491"/>
+                <wp:lineTo x="21449" y="0"/>
+                <wp:lineTo x="0" y="0"/>
+              </wp:wrapPolygon>
+            </wp:wrapTight>
+            <wp:docPr id="473144244" name="Picture 1" descr="A screen shot of a computer&#10;&#10;AI-generated content may be incorrect."/>
+            <wp:cNvGraphicFramePr>
+              <a:graphicFrameLocks xmlns:a="http://schemas.openxmlformats.org/drawingml/2006/main" noChangeAspect="1"/>
+            </wp:cNvGraphicFramePr>
+            <a:graphic xmlns:a="http://schemas.openxmlformats.org/drawingml/2006/main">
+              <a:graphicData uri="http://schemas.openxmlformats.org/drawingml/2006/picture">
+                <pic:pic xmlns:pic="http://schemas.openxmlformats.org/drawingml/2006/picture">
+                  <pic:nvPicPr>
+                    <pic:cNvPr id="473144244" name="Picture 1" descr="A screen shot of a computer&#10;&#10;AI-generated content may be incorrect."/>
+                    <pic:cNvPicPr/>
+                  </pic:nvPicPr>
+                  <pic:blipFill rotWithShape="1">
+                    <a:blip r:embed="rId9">
+                      <a:extLst>
+                        <a:ext uri="{28A0092B-C50C-407E-A947-70E740481C1C}">
+                          <a14:useLocalDpi xmlns:a14="http://schemas.microsoft.com/office/drawing/2010/main" val="0"/>
+                        </a:ext>
+                      </a:extLst>
+                    </a:blip>
+                    <a:srcRect r="73021"/>
+                    <a:stretch/>
+                  </pic:blipFill>
+                  <pic:spPr bwMode="auto">
+                    <a:xfrm>
+                      <a:off x="0" y="0"/>
+                      <a:ext cx="2091055" cy="2776220"/>
+                    </a:xfrm>
+                    <a:prstGeom prst="rect">
+                      <a:avLst/>
+                    </a:prstGeom>
+                    <a:ln>
+                      <a:noFill/>
+                    </a:ln>
+                    <a:extLst>
+                      <a:ext uri="{53640926-AAD7-44D8-BBD7-CCE9431645EC}">
+                        <a14:shadowObscured xmlns:a14="http://schemas.microsoft.com/office/drawing/2010/main"/>
+                      </a:ext>
+                    </a:extLst>
+                  </pic:spPr>
+                </pic:pic>
+              </a:graphicData>
+            </a:graphic>
+            <wp14:sizeRelH relativeFrom="page">
+              <wp14:pctWidth>0</wp14:pctWidth>
+            </wp14:sizeRelH>
+            <wp14:sizeRelV relativeFrom="page">
+              <wp14:pctHeight>0</wp14:pctHeight>
+            </wp14:sizeRelV>
+          </wp:anchor>
+        </w:drawing>
+      </w:r>
+      <w:r>
+        <w:rPr>
+          <w:rFonts w:ascii="Times New Roman" w:hAnsi="Times New Roman" w:cs="Times New Roman"/>
+        </w:rPr>
+        <w:t>The script identified 28</w:t>
+      </w:r>
+      <w:r>
+        <w:rPr>
+          <w:rFonts w:ascii="Times New Roman" w:hAnsi="Times New Roman" w:cs="Times New Roman"/>
+        </w:rPr>
+        <w:t>1</w:t>
+      </w:r>
+      <w:r>
+        <w:rPr>
+          <w:rFonts w:ascii="Times New Roman" w:hAnsi="Times New Roman" w:cs="Times New Roman"/>
+        </w:rPr>
+        <w:t xml:space="preserve"> inactive users.</w:t>
       </w:r>
     </w:p>
     <w:p>
@@ -1018,7 +1389,19 @@
         <w:rPr>
           <w:rFonts w:ascii="Times New Roman" w:hAnsi="Times New Roman" w:cs="Times New Roman"/>
         </w:rPr>
-        <w:t>Based on the last modification and last viewed criteria, the script flagged 128 content items for review.</w:t>
+        <w:t>Based on the last modification and last viewed criteria, the script flagged 128 content</w:t>
+      </w:r>
+      <w:r>
+        <w:rPr>
+          <w:rFonts w:ascii="Times New Roman" w:hAnsi="Times New Roman" w:cs="Times New Roman"/>
+        </w:rPr>
+        <w:t xml:space="preserve"> </w:t>
+      </w:r>
+      <w:r>
+        <w:rPr>
+          <w:rFonts w:ascii="Times New Roman" w:hAnsi="Times New Roman" w:cs="Times New Roman"/>
+        </w:rPr>
+        <w:t>items for review.</w:t>
       </w:r>
     </w:p>
     <w:p>
@@ -1071,6 +1454,7 @@
           <w:sz w:val="28"/>
           <w:szCs w:val="28"/>
         </w:rPr>
+        <w:lastRenderedPageBreak/>
         <w:t>Analyzing</w:t>
       </w:r>
     </w:p>
@@ -1235,6 +1619,106 @@
     </w:p>
     <w:p>
       <w:pPr>
+        <w:keepNext/>
+        <w:spacing w:after="120" w:line="240" w:lineRule="auto"/>
+        <w:rPr>
+          <w:rFonts w:ascii="Times New Roman" w:hAnsi="Times New Roman" w:cs="Times New Roman"/>
+        </w:rPr>
+      </w:pPr>
+      <w:r>
+        <w:rPr>
+          <w:rFonts w:ascii="Times New Roman" w:hAnsi="Times New Roman" w:cs="Times New Roman"/>
+        </w:rPr>
+        <w:drawing>
+          <wp:inline distT="0" distB="0" distL="0" distR="0" wp14:anchorId="06480670" wp14:editId="022DC95A">
+            <wp:extent cx="5943600" cy="1852295"/>
+            <wp:effectExtent l="0" t="0" r="0" b="0"/>
+            <wp:docPr id="1030104007" name="Picture 1" descr="A computer screen shot of a black screen&#10;&#10;AI-generated content may be incorrect."/>
+            <wp:cNvGraphicFramePr>
+              <a:graphicFrameLocks xmlns:a="http://schemas.openxmlformats.org/drawingml/2006/main" noChangeAspect="1"/>
+            </wp:cNvGraphicFramePr>
+            <a:graphic xmlns:a="http://schemas.openxmlformats.org/drawingml/2006/main">
+              <a:graphicData uri="http://schemas.openxmlformats.org/drawingml/2006/picture">
+                <pic:pic xmlns:pic="http://schemas.openxmlformats.org/drawingml/2006/picture">
+                  <pic:nvPicPr>
+                    <pic:cNvPr id="1030104007" name="Picture 1" descr="A computer screen shot of a black screen&#10;&#10;AI-generated content may be incorrect."/>
+                    <pic:cNvPicPr/>
+                  </pic:nvPicPr>
+                  <pic:blipFill>
+                    <a:blip r:embed="rId10"/>
+                    <a:stretch>
+                      <a:fillRect/>
+                    </a:stretch>
+                  </pic:blipFill>
+                  <pic:spPr>
+                    <a:xfrm>
+                      <a:off x="0" y="0"/>
+                      <a:ext cx="5943600" cy="1852295"/>
+                    </a:xfrm>
+                    <a:prstGeom prst="rect">
+                      <a:avLst/>
+                    </a:prstGeom>
+                  </pic:spPr>
+                </pic:pic>
+              </a:graphicData>
+            </a:graphic>
+          </wp:inline>
+        </w:drawing>
+      </w:r>
+    </w:p>
+    <w:p>
+      <w:pPr>
+        <w:pStyle w:val="Caption"/>
+        <w:rPr>
+          <w:rFonts w:ascii="Times New Roman" w:hAnsi="Times New Roman" w:cs="Times New Roman"/>
+        </w:rPr>
+      </w:pPr>
+      <w:r>
+        <w:rPr>
+          <w:rFonts w:ascii="Times New Roman" w:hAnsi="Times New Roman" w:cs="Times New Roman"/>
+        </w:rPr>
+        <w:t xml:space="preserve">Figure </w:t>
+      </w:r>
+      <w:r>
+        <w:rPr>
+          <w:rFonts w:ascii="Times New Roman" w:hAnsi="Times New Roman" w:cs="Times New Roman"/>
+        </w:rPr>
+        <w:fldChar w:fldCharType="begin"/>
+      </w:r>
+      <w:r>
+        <w:rPr>
+          <w:rFonts w:ascii="Times New Roman" w:hAnsi="Times New Roman" w:cs="Times New Roman"/>
+        </w:rPr>
+        <w:instrText xml:space="preserve"> SEQ Figure \* ARABIC </w:instrText>
+      </w:r>
+      <w:r>
+        <w:rPr>
+          <w:rFonts w:ascii="Times New Roman" w:hAnsi="Times New Roman" w:cs="Times New Roman"/>
+        </w:rPr>
+        <w:fldChar w:fldCharType="separate"/>
+      </w:r>
+      <w:r>
+        <w:rPr>
+          <w:rFonts w:ascii="Times New Roman" w:hAnsi="Times New Roman" w:cs="Times New Roman"/>
+          <w:noProof/>
+        </w:rPr>
+        <w:t>3</w:t>
+      </w:r>
+      <w:r>
+        <w:rPr>
+          <w:rFonts w:ascii="Times New Roman" w:hAnsi="Times New Roman" w:cs="Times New Roman"/>
+        </w:rPr>
+        <w:fldChar w:fldCharType="end"/>
+      </w:r>
+      <w:r>
+        <w:rPr>
+          <w:rFonts w:ascii="Times New Roman" w:hAnsi="Times New Roman" w:cs="Times New Roman"/>
+        </w:rPr>
+        <w:t xml:space="preserve"> - Screenshot of Script Results</w:t>
+      </w:r>
+    </w:p>
+    <w:p>
+      <w:pPr>
         <w:spacing w:after="120" w:line="240" w:lineRule="auto"/>
         <w:rPr>
           <w:rFonts w:ascii="Times New Roman" w:hAnsi="Times New Roman" w:cs="Times New Roman"/>
@@ -1346,13 +1830,12 @@
         <w:rPr>
           <w:rFonts w:ascii="Times New Roman" w:hAnsi="Times New Roman" w:cs="Times New Roman"/>
         </w:rPr>
-        <w:lastRenderedPageBreak/>
         <w:t>This project provides a strong starting point for better server management at Texas A&amp;M University. It helps the university support academic, research, and operational goals through a more organized and efficient geospatial system.</w:t>
       </w:r>
     </w:p>
     <w:sectPr>
-      <w:headerReference w:type="default" r:id="rId7"/>
-      <w:footerReference w:type="default" r:id="rId8"/>
+      <w:headerReference w:type="default" r:id="rId11"/>
+      <w:footerReference w:type="default" r:id="rId12"/>
       <w:pgSz w:w="12240" w:h="15840"/>
       <w:pgMar w:top="1440" w:right="1440" w:bottom="1440" w:left="1440" w:header="720" w:footer="720" w:gutter="0"/>
       <w:cols w:space="720"/>
@@ -2989,6 +3472,7 @@
   <w:style w:type="character" w:default="1" w:styleId="DefaultParagraphFont">
     <w:name w:val="Default Paragraph Font"/>
     <w:uiPriority w:val="1"/>
+    <w:semiHidden/>
     <w:unhideWhenUsed/>
   </w:style>
   <w:style w:type="table" w:default="1" w:styleId="TableNormal">
@@ -3346,6 +3830,25 @@
     <w:uiPriority w:val="99"/>
     <w:rsid w:val="00CC07AB"/>
   </w:style>
+  <w:style w:type="paragraph" w:styleId="Caption">
+    <w:name w:val="caption"/>
+    <w:basedOn w:val="Normal"/>
+    <w:next w:val="Normal"/>
+    <w:uiPriority w:val="35"/>
+    <w:unhideWhenUsed/>
+    <w:qFormat/>
+    <w:rsid w:val="00655D98"/>
+    <w:pPr>
+      <w:spacing w:after="200" w:line="240" w:lineRule="auto"/>
+    </w:pPr>
+    <w:rPr>
+      <w:i/>
+      <w:iCs/>
+      <w:color w:val="0E2841" w:themeColor="text2"/>
+      <w:sz w:val="18"/>
+      <w:szCs w:val="18"/>
+    </w:rPr>
+  </w:style>
 </w:styles>
 </file>
 

</xml_diff>